<commit_message>
Fixed numbering/formatting mistakes in Use Case 5. Added Full Use Case Descriptions for use cases 6, 7, 8, 12, and 13.
</commit_message>
<xml_diff>
--- a/documents/Use Case Descriptions/Full Use case Description 5 - Add a contact.docx
+++ b/documents/Use Case Descriptions/Full Use case Description 5 - Add a contact.docx
@@ -357,7 +357,15 @@
               <w:ind w:left="0"/>
             </w:pPr>
             <w:r>
-              <w:t xml:space="preserve">2.1 The supervisor </w:t>
+              <w:t>2.1</w:t>
+            </w:r>
+            <w:r>
+              <w:t>:</w:t>
+            </w:r>
+            <w:bookmarkStart w:id="0" w:name="_GoBack"/>
+            <w:bookmarkEnd w:id="0"/>
+            <w:r>
+              <w:t xml:space="preserve"> The supervisor </w:t>
             </w:r>
             <w:r>
               <w:t>enters the name, role and email address of the contact.</w:t>
@@ -516,7 +524,10 @@
           </w:tcPr>
           <w:p>
             <w:r>
-              <w:t>1.2.1:</w:t>
+              <w:t>2</w:t>
+            </w:r>
+            <w:r>
+              <w:t>.2.1:</w:t>
             </w:r>
             <w:r>
               <w:t xml:space="preserve"> The s</w:t>
@@ -542,8 +553,6 @@
             <w:r>
               <w:t>.</w:t>
             </w:r>
-            <w:bookmarkStart w:id="0" w:name="_GoBack"/>
-            <w:bookmarkEnd w:id="0"/>
           </w:p>
         </w:tc>
       </w:tr>

</xml_diff>